<commit_message>
sudo micro-ros-agent serial --dev /dev/ttyACM0 baudrate=115200
</commit_message>
<xml_diff>
--- a/uROS.docx
+++ b/uROS.docx
@@ -4,7 +4,7 @@
   <w:body>
     <w:p>
       <w:pPr>
-        <w:pStyle w:val="Normal1"/>
+        <w:pStyle w:val="LOnormal"/>
         <w:rPr>
           <w:b/>
           <w:b/>
@@ -19,7 +19,7 @@
     </w:p>
     <w:p>
       <w:pPr>
-        <w:pStyle w:val="Normal1"/>
+        <w:pStyle w:val="LOnormal"/>
         <w:rPr>
           <w:b/>
           <w:b/>
@@ -64,11 +64,10 @@
           </w:tcPr>
           <w:p>
             <w:pPr>
-              <w:pStyle w:val="Normal1"/>
-              <w:keepNext w:val="false"/>
-              <w:keepLines w:val="false"/>
-              <w:widowControl w:val="false"/>
-              <w:pBdr/>
+              <w:pStyle w:val="LOnormal"/>
+              <w:keepNext w:val="false"/>
+              <w:keepLines w:val="false"/>
+              <w:widowControl w:val="false"/>
               <w:shd w:val="clear" w:fill="auto"/>
               <w:spacing w:lineRule="auto" w:line="240" w:before="0" w:after="0"/>
               <w:ind w:left="0" w:right="0" w:hanging="0"/>
@@ -85,10 +84,10 @@
     </w:tbl>
     <w:p>
       <w:pPr>
-        <w:pStyle w:val="Normal1"/>
+        <w:pStyle w:val="LOnormal"/>
         <w:rPr>
           <w:rFonts w:ascii="S hne;ui-sans-serif;system-ui;apple-system;Segoe UI;Roboto;Ubuntu;Cantarell;Noto Sans;sans-serif;Helvetica Neue;Arial;Apple Color Emoji;Segoe UI Emoji;Segoe UI Symbol;Noto Color Emoji" w:hAnsi="S hne;ui-sans-serif;system-ui;apple-system;Segoe UI;Roboto;Ubuntu;Cantarell;Noto Sans;sans-serif;Helvetica Neue;Arial;Apple Color Emoji;Segoe UI Emoji;Segoe UI Symbol;Noto Color Emoji"/>
-          <w:b w:val="false"/>
+          <w:b/>
           <w:b/>
           <w:i/>
           <w:i/>
@@ -119,11 +118,12 @@
     </w:p>
     <w:p>
       <w:pPr>
-        <w:pStyle w:val="Normal1"/>
+        <w:pStyle w:val="LOnormal"/>
         <w:rPr>
           <w:rFonts w:ascii="S hne;ui-sans-serif;system-ui;apple-system;Segoe UI;Roboto;Ubuntu;Cantarell;Noto Sans;sans-serif;Helvetica Neue;Arial;Apple Color Emoji;Segoe UI Emoji;Segoe UI Symbol;Noto Color Emoji" w:hAnsi="S hne;ui-sans-serif;system-ui;apple-system;Segoe UI;Roboto;Ubuntu;Cantarell;Noto Sans;sans-serif;Helvetica Neue;Arial;Apple Color Emoji;Segoe UI Emoji;Segoe UI Symbol;Noto Color Emoji"/>
-          <w:b w:val="false"/>
-          <w:b/>
+          <w:b/>
+          <w:b/>
+          <w:i w:val="false"/>
           <w:i w:val="false"/>
           <w:caps w:val="false"/>
           <w:smallCaps w:val="false"/>
@@ -135,7 +135,7 @@
       <w:r>
         <w:rPr>
           <w:rFonts w:ascii="S hne;ui-sans-serif;system-ui;apple-system;Segoe UI;Roboto;Ubuntu;Cantarell;Noto Sans;sans-serif;Helvetica Neue;Arial;Apple Color Emoji;Segoe UI Emoji;Segoe UI Symbol;Noto Color Emoji" w:hAnsi="S hne;ui-sans-serif;system-ui;apple-system;Segoe UI;Roboto;Ubuntu;Cantarell;Noto Sans;sans-serif;Helvetica Neue;Arial;Apple Color Emoji;Segoe UI Emoji;Segoe UI Symbol;Noto Color Emoji"/>
-          <w:b w:val="false"/>
+          <w:b/>
           <w:i w:val="false"/>
           <w:caps w:val="false"/>
           <w:smallCaps w:val="false"/>
@@ -147,7 +147,7 @@
     </w:p>
     <w:p>
       <w:pPr>
-        <w:pStyle w:val="Normal1"/>
+        <w:pStyle w:val="LOnormal"/>
         <w:rPr/>
       </w:pPr>
       <w:r>
@@ -157,7 +157,7 @@
     </w:p>
     <w:p>
       <w:pPr>
-        <w:pStyle w:val="Normal1"/>
+        <w:pStyle w:val="LOnormal"/>
         <w:rPr/>
       </w:pPr>
       <w:r>
@@ -197,7 +197,7 @@
           </w:tcPr>
           <w:p>
             <w:pPr>
-              <w:pStyle w:val="Normal1"/>
+              <w:pStyle w:val="LOnormal"/>
               <w:widowControl w:val="false"/>
               <w:spacing w:lineRule="auto" w:line="240"/>
               <w:rPr/>
@@ -209,7 +209,7 @@
           </w:p>
           <w:p>
             <w:pPr>
-              <w:pStyle w:val="Normal1"/>
+              <w:pStyle w:val="LOnormal"/>
               <w:widowControl w:val="false"/>
               <w:spacing w:lineRule="auto" w:line="240"/>
               <w:rPr/>
@@ -220,7 +220,7 @@
           </w:p>
           <w:p>
             <w:pPr>
-              <w:pStyle w:val="Normal1"/>
+              <w:pStyle w:val="LOnormal"/>
               <w:widowControl w:val="false"/>
               <w:spacing w:lineRule="auto" w:line="240"/>
               <w:rPr/>
@@ -232,28 +232,26 @@
           </w:p>
           <w:p>
             <w:pPr>
-              <w:pStyle w:val="Normal1"/>
-              <w:keepNext w:val="false"/>
-              <w:keepLines w:val="false"/>
-              <w:widowControl w:val="false"/>
-              <w:pBdr/>
-              <w:shd w:val="clear" w:fill="auto"/>
-              <w:spacing w:lineRule="auto" w:line="240" w:before="0" w:after="0"/>
-              <w:ind w:left="0" w:right="0" w:hanging="0"/>
-              <w:jc w:val="left"/>
-              <w:rPr/>
-            </w:pPr>
-            <w:r>
-              <w:rPr/>
-            </w:r>
-          </w:p>
-          <w:p>
-            <w:pPr>
-              <w:pStyle w:val="Normal1"/>
-              <w:keepNext w:val="false"/>
-              <w:keepLines w:val="false"/>
-              <w:widowControl w:val="false"/>
-              <w:pBdr/>
+              <w:pStyle w:val="LOnormal"/>
+              <w:keepNext w:val="false"/>
+              <w:keepLines w:val="false"/>
+              <w:widowControl w:val="false"/>
+              <w:shd w:val="clear" w:fill="auto"/>
+              <w:spacing w:lineRule="auto" w:line="240" w:before="0" w:after="0"/>
+              <w:ind w:left="0" w:right="0" w:hanging="0"/>
+              <w:jc w:val="left"/>
+              <w:rPr/>
+            </w:pPr>
+            <w:r>
+              <w:rPr/>
+            </w:r>
+          </w:p>
+          <w:p>
+            <w:pPr>
+              <w:pStyle w:val="LOnormal"/>
+              <w:keepNext w:val="false"/>
+              <w:keepLines w:val="false"/>
+              <w:widowControl w:val="false"/>
               <w:shd w:val="clear" w:fill="auto"/>
               <w:spacing w:lineRule="auto" w:line="240" w:before="0" w:after="0"/>
               <w:ind w:left="0" w:right="0" w:hanging="0"/>
@@ -270,16 +268,16 @@
     </w:tbl>
     <w:p>
       <w:pPr>
-        <w:pStyle w:val="Normal1"/>
-        <w:rPr/>
-      </w:pPr>
-      <w:r>
-        <w:rPr/>
-      </w:r>
-    </w:p>
-    <w:p>
-      <w:pPr>
-        <w:pStyle w:val="Normal1"/>
+        <w:pStyle w:val="LOnormal"/>
+        <w:rPr/>
+      </w:pPr>
+      <w:r>
+        <w:rPr/>
+      </w:r>
+    </w:p>
+    <w:p>
+      <w:pPr>
+        <w:pStyle w:val="LOnormal"/>
         <w:rPr>
           <w:b/>
           <w:b/>
@@ -294,7 +292,7 @@
     </w:p>
     <w:p>
       <w:pPr>
-        <w:pStyle w:val="Normal1"/>
+        <w:pStyle w:val="LOnormal"/>
         <w:rPr/>
       </w:pPr>
       <w:r>
@@ -336,11 +334,10 @@
           </w:tcPr>
           <w:p>
             <w:pPr>
-              <w:pStyle w:val="Normal1"/>
-              <w:keepNext w:val="false"/>
-              <w:keepLines w:val="false"/>
-              <w:widowControl w:val="false"/>
-              <w:pBdr/>
+              <w:pStyle w:val="LOnormal"/>
+              <w:keepNext w:val="false"/>
+              <w:keepLines w:val="false"/>
+              <w:widowControl w:val="false"/>
               <w:shd w:val="clear" w:fill="auto"/>
               <w:spacing w:lineRule="auto" w:line="240" w:before="0" w:after="0"/>
               <w:ind w:left="0" w:right="0" w:hanging="0"/>
@@ -354,28 +351,26 @@
           </w:p>
           <w:p>
             <w:pPr>
-              <w:pStyle w:val="Normal1"/>
-              <w:keepNext w:val="false"/>
-              <w:keepLines w:val="false"/>
-              <w:widowControl w:val="false"/>
-              <w:pBdr/>
-              <w:shd w:val="clear" w:fill="auto"/>
-              <w:spacing w:lineRule="auto" w:line="240" w:before="0" w:after="0"/>
-              <w:ind w:left="0" w:right="0" w:hanging="0"/>
-              <w:jc w:val="left"/>
-              <w:rPr/>
-            </w:pPr>
-            <w:r>
-              <w:rPr/>
-            </w:r>
-          </w:p>
-          <w:p>
-            <w:pPr>
-              <w:pStyle w:val="Normal1"/>
-              <w:keepNext w:val="false"/>
-              <w:keepLines w:val="false"/>
-              <w:widowControl w:val="false"/>
-              <w:pBdr/>
+              <w:pStyle w:val="LOnormal"/>
+              <w:keepNext w:val="false"/>
+              <w:keepLines w:val="false"/>
+              <w:widowControl w:val="false"/>
+              <w:shd w:val="clear" w:fill="auto"/>
+              <w:spacing w:lineRule="auto" w:line="240" w:before="0" w:after="0"/>
+              <w:ind w:left="0" w:right="0" w:hanging="0"/>
+              <w:jc w:val="left"/>
+              <w:rPr/>
+            </w:pPr>
+            <w:r>
+              <w:rPr/>
+            </w:r>
+          </w:p>
+          <w:p>
+            <w:pPr>
+              <w:pStyle w:val="LOnormal"/>
+              <w:keepNext w:val="false"/>
+              <w:keepLines w:val="false"/>
+              <w:widowControl w:val="false"/>
               <w:shd w:val="clear" w:fill="auto"/>
               <w:spacing w:lineRule="auto" w:line="240" w:before="0" w:after="0"/>
               <w:ind w:left="0" w:right="0" w:hanging="0"/>
@@ -389,28 +384,26 @@
           </w:p>
           <w:p>
             <w:pPr>
-              <w:pStyle w:val="Normal1"/>
-              <w:keepNext w:val="false"/>
-              <w:keepLines w:val="false"/>
-              <w:widowControl w:val="false"/>
-              <w:pBdr/>
-              <w:shd w:val="clear" w:fill="auto"/>
-              <w:spacing w:lineRule="auto" w:line="240" w:before="0" w:after="0"/>
-              <w:ind w:left="0" w:right="0" w:hanging="0"/>
-              <w:jc w:val="left"/>
-              <w:rPr/>
-            </w:pPr>
-            <w:r>
-              <w:rPr/>
-            </w:r>
-          </w:p>
-          <w:p>
-            <w:pPr>
-              <w:pStyle w:val="Normal1"/>
-              <w:keepNext w:val="false"/>
-              <w:keepLines w:val="false"/>
-              <w:widowControl w:val="false"/>
-              <w:pBdr/>
+              <w:pStyle w:val="LOnormal"/>
+              <w:keepNext w:val="false"/>
+              <w:keepLines w:val="false"/>
+              <w:widowControl w:val="false"/>
+              <w:shd w:val="clear" w:fill="auto"/>
+              <w:spacing w:lineRule="auto" w:line="240" w:before="0" w:after="0"/>
+              <w:ind w:left="0" w:right="0" w:hanging="0"/>
+              <w:jc w:val="left"/>
+              <w:rPr/>
+            </w:pPr>
+            <w:r>
+              <w:rPr/>
+            </w:r>
+          </w:p>
+          <w:p>
+            <w:pPr>
+              <w:pStyle w:val="LOnormal"/>
+              <w:keepNext w:val="false"/>
+              <w:keepLines w:val="false"/>
+              <w:widowControl w:val="false"/>
               <w:shd w:val="clear" w:fill="auto"/>
               <w:spacing w:lineRule="auto" w:line="240" w:before="0" w:after="0"/>
               <w:ind w:left="0" w:right="0" w:hanging="0"/>
@@ -424,11 +417,10 @@
           </w:p>
           <w:p>
             <w:pPr>
-              <w:pStyle w:val="Normal1"/>
-              <w:keepNext w:val="false"/>
-              <w:keepLines w:val="false"/>
-              <w:widowControl w:val="false"/>
-              <w:pBdr/>
+              <w:pStyle w:val="LOnormal"/>
+              <w:keepNext w:val="false"/>
+              <w:keepLines w:val="false"/>
+              <w:widowControl w:val="false"/>
               <w:shd w:val="clear" w:fill="auto"/>
               <w:spacing w:lineRule="auto" w:line="240" w:before="0" w:after="0"/>
               <w:ind w:left="0" w:right="0" w:hanging="0"/>
@@ -460,28 +452,26 @@
           </w:p>
           <w:p>
             <w:pPr>
-              <w:pStyle w:val="Normal1"/>
-              <w:keepNext w:val="false"/>
-              <w:keepLines w:val="false"/>
-              <w:widowControl w:val="false"/>
-              <w:pBdr/>
-              <w:shd w:val="clear" w:fill="auto"/>
-              <w:spacing w:lineRule="auto" w:line="240" w:before="0" w:after="0"/>
-              <w:ind w:left="0" w:right="0" w:hanging="0"/>
-              <w:jc w:val="left"/>
-              <w:rPr/>
-            </w:pPr>
-            <w:r>
-              <w:rPr/>
-            </w:r>
-          </w:p>
-          <w:p>
-            <w:pPr>
-              <w:pStyle w:val="Normal1"/>
-              <w:keepNext w:val="false"/>
-              <w:keepLines w:val="false"/>
-              <w:widowControl w:val="false"/>
-              <w:pBdr/>
+              <w:pStyle w:val="LOnormal"/>
+              <w:keepNext w:val="false"/>
+              <w:keepLines w:val="false"/>
+              <w:widowControl w:val="false"/>
+              <w:shd w:val="clear" w:fill="auto"/>
+              <w:spacing w:lineRule="auto" w:line="240" w:before="0" w:after="0"/>
+              <w:ind w:left="0" w:right="0" w:hanging="0"/>
+              <w:jc w:val="left"/>
+              <w:rPr/>
+            </w:pPr>
+            <w:r>
+              <w:rPr/>
+            </w:r>
+          </w:p>
+          <w:p>
+            <w:pPr>
+              <w:pStyle w:val="LOnormal"/>
+              <w:keepNext w:val="false"/>
+              <w:keepLines w:val="false"/>
+              <w:widowControl w:val="false"/>
               <w:shd w:val="clear" w:fill="auto"/>
               <w:spacing w:lineRule="auto" w:line="240" w:before="0" w:after="0"/>
               <w:ind w:left="0" w:right="0" w:hanging="0"/>
@@ -495,11 +485,10 @@
           </w:p>
           <w:p>
             <w:pPr>
-              <w:pStyle w:val="Normal1"/>
-              <w:keepNext w:val="false"/>
-              <w:keepLines w:val="false"/>
-              <w:widowControl w:val="false"/>
-              <w:pBdr/>
+              <w:pStyle w:val="LOnormal"/>
+              <w:keepNext w:val="false"/>
+              <w:keepLines w:val="false"/>
+              <w:widowControl w:val="false"/>
               <w:shd w:val="clear" w:fill="auto"/>
               <w:spacing w:lineRule="auto" w:line="240" w:before="0" w:after="0"/>
               <w:ind w:left="0" w:right="0" w:hanging="0"/>
@@ -516,16 +505,16 @@
     </w:tbl>
     <w:p>
       <w:pPr>
-        <w:pStyle w:val="Normal1"/>
-        <w:rPr/>
-      </w:pPr>
-      <w:r>
-        <w:rPr/>
-      </w:r>
-    </w:p>
-    <w:p>
-      <w:pPr>
-        <w:pStyle w:val="Normal1"/>
+        <w:pStyle w:val="LOnormal"/>
+        <w:rPr/>
+      </w:pPr>
+      <w:r>
+        <w:rPr/>
+      </w:r>
+    </w:p>
+    <w:p>
+      <w:pPr>
+        <w:pStyle w:val="LOnormal"/>
         <w:spacing w:lineRule="auto" w:line="240" w:before="0" w:after="240"/>
         <w:rPr/>
       </w:pPr>
@@ -536,7 +525,7 @@
     </w:p>
     <w:p>
       <w:pPr>
-        <w:pStyle w:val="Normal1"/>
+        <w:pStyle w:val="LOnormal"/>
         <w:spacing w:lineRule="auto" w:line="240" w:before="240" w:after="240"/>
         <w:rPr/>
       </w:pPr>
@@ -547,7 +536,7 @@
     </w:p>
     <w:p>
       <w:pPr>
-        <w:pStyle w:val="Normal1"/>
+        <w:pStyle w:val="LOnormal"/>
         <w:rPr/>
       </w:pPr>
       <w:r>
@@ -557,7 +546,7 @@
     </w:p>
     <w:p>
       <w:pPr>
-        <w:pStyle w:val="Normal1"/>
+        <w:pStyle w:val="LOnormal"/>
         <w:rPr/>
       </w:pPr>
       <w:r>
@@ -567,7 +556,7 @@
     </w:p>
     <w:p>
       <w:pPr>
-        <w:pStyle w:val="Normal1"/>
+        <w:pStyle w:val="LOnormal"/>
         <w:rPr/>
       </w:pPr>
       <w:r>
@@ -577,7 +566,7 @@
     </w:p>
     <w:p>
       <w:pPr>
-        <w:pStyle w:val="Normal1"/>
+        <w:pStyle w:val="LOnormal"/>
         <w:rPr/>
       </w:pPr>
       <w:r>
@@ -587,7 +576,7 @@
     </w:p>
     <w:p>
       <w:pPr>
-        <w:pStyle w:val="Normal1"/>
+        <w:pStyle w:val="LOnormal"/>
         <w:rPr/>
       </w:pPr>
       <w:r>
@@ -597,25 +586,25 @@
     </w:p>
     <w:p>
       <w:pPr>
-        <w:pStyle w:val="Normal1"/>
-        <w:rPr/>
-      </w:pPr>
-      <w:r>
-        <w:rPr/>
-      </w:r>
-    </w:p>
-    <w:p>
-      <w:pPr>
-        <w:pStyle w:val="Normal1"/>
-        <w:rPr/>
-      </w:pPr>
-      <w:r>
-        <w:rPr/>
-      </w:r>
-    </w:p>
-    <w:p>
-      <w:pPr>
-        <w:pStyle w:val="Normal1"/>
+        <w:pStyle w:val="LOnormal"/>
+        <w:rPr/>
+      </w:pPr>
+      <w:r>
+        <w:rPr/>
+      </w:r>
+    </w:p>
+    <w:p>
+      <w:pPr>
+        <w:pStyle w:val="LOnormal"/>
+        <w:rPr/>
+      </w:pPr>
+      <w:r>
+        <w:rPr/>
+      </w:r>
+    </w:p>
+    <w:p>
+      <w:pPr>
+        <w:pStyle w:val="LOnormal"/>
         <w:rPr>
           <w:b/>
           <w:b/>
@@ -630,7 +619,7 @@
     </w:p>
     <w:p>
       <w:pPr>
-        <w:pStyle w:val="Normal1"/>
+        <w:pStyle w:val="LOnormal"/>
         <w:rPr/>
       </w:pPr>
       <w:r>
@@ -670,11 +659,10 @@
           </w:tcPr>
           <w:p>
             <w:pPr>
-              <w:pStyle w:val="Normal1"/>
-              <w:keepNext w:val="false"/>
-              <w:keepLines w:val="false"/>
-              <w:widowControl w:val="false"/>
-              <w:pBdr/>
+              <w:pStyle w:val="LOnormal"/>
+              <w:keepNext w:val="false"/>
+              <w:keepLines w:val="false"/>
+              <w:widowControl w:val="false"/>
               <w:shd w:val="clear" w:fill="auto"/>
               <w:spacing w:lineRule="auto" w:line="240" w:before="0" w:after="0"/>
               <w:ind w:left="0" w:right="0" w:hanging="0"/>
@@ -688,28 +676,26 @@
           </w:p>
           <w:p>
             <w:pPr>
-              <w:pStyle w:val="Normal1"/>
-              <w:keepNext w:val="false"/>
-              <w:keepLines w:val="false"/>
-              <w:widowControl w:val="false"/>
-              <w:pBdr/>
-              <w:shd w:val="clear" w:fill="auto"/>
-              <w:spacing w:lineRule="auto" w:line="240" w:before="0" w:after="0"/>
-              <w:ind w:left="0" w:right="0" w:hanging="0"/>
-              <w:jc w:val="left"/>
-              <w:rPr/>
-            </w:pPr>
-            <w:r>
-              <w:rPr/>
-            </w:r>
-          </w:p>
-          <w:p>
-            <w:pPr>
-              <w:pStyle w:val="Normal1"/>
-              <w:keepNext w:val="false"/>
-              <w:keepLines w:val="false"/>
-              <w:widowControl w:val="false"/>
-              <w:pBdr/>
+              <w:pStyle w:val="LOnormal"/>
+              <w:keepNext w:val="false"/>
+              <w:keepLines w:val="false"/>
+              <w:widowControl w:val="false"/>
+              <w:shd w:val="clear" w:fill="auto"/>
+              <w:spacing w:lineRule="auto" w:line="240" w:before="0" w:after="0"/>
+              <w:ind w:left="0" w:right="0" w:hanging="0"/>
+              <w:jc w:val="left"/>
+              <w:rPr/>
+            </w:pPr>
+            <w:r>
+              <w:rPr/>
+            </w:r>
+          </w:p>
+          <w:p>
+            <w:pPr>
+              <w:pStyle w:val="LOnormal"/>
+              <w:keepNext w:val="false"/>
+              <w:keepLines w:val="false"/>
+              <w:widowControl w:val="false"/>
               <w:shd w:val="clear" w:fill="auto"/>
               <w:spacing w:lineRule="auto" w:line="240" w:before="0" w:after="0"/>
               <w:ind w:left="0" w:right="0" w:hanging="0"/>
@@ -723,28 +709,26 @@
           </w:p>
           <w:p>
             <w:pPr>
-              <w:pStyle w:val="Normal1"/>
-              <w:keepNext w:val="false"/>
-              <w:keepLines w:val="false"/>
-              <w:widowControl w:val="false"/>
-              <w:pBdr/>
-              <w:shd w:val="clear" w:fill="auto"/>
-              <w:spacing w:lineRule="auto" w:line="240" w:before="0" w:after="0"/>
-              <w:ind w:left="0" w:right="0" w:hanging="0"/>
-              <w:jc w:val="left"/>
-              <w:rPr/>
-            </w:pPr>
-            <w:r>
-              <w:rPr/>
-            </w:r>
-          </w:p>
-          <w:p>
-            <w:pPr>
-              <w:pStyle w:val="Normal1"/>
-              <w:keepNext w:val="false"/>
-              <w:keepLines w:val="false"/>
-              <w:widowControl w:val="false"/>
-              <w:pBdr/>
+              <w:pStyle w:val="LOnormal"/>
+              <w:keepNext w:val="false"/>
+              <w:keepLines w:val="false"/>
+              <w:widowControl w:val="false"/>
+              <w:shd w:val="clear" w:fill="auto"/>
+              <w:spacing w:lineRule="auto" w:line="240" w:before="0" w:after="0"/>
+              <w:ind w:left="0" w:right="0" w:hanging="0"/>
+              <w:jc w:val="left"/>
+              <w:rPr/>
+            </w:pPr>
+            <w:r>
+              <w:rPr/>
+            </w:r>
+          </w:p>
+          <w:p>
+            <w:pPr>
+              <w:pStyle w:val="LOnormal"/>
+              <w:keepNext w:val="false"/>
+              <w:keepLines w:val="false"/>
+              <w:widowControl w:val="false"/>
               <w:shd w:val="clear" w:fill="auto"/>
               <w:spacing w:lineRule="auto" w:line="240" w:before="0" w:after="0"/>
               <w:ind w:left="0" w:right="0" w:hanging="0"/>
@@ -758,28 +742,26 @@
           </w:p>
           <w:p>
             <w:pPr>
-              <w:pStyle w:val="Normal1"/>
-              <w:keepNext w:val="false"/>
-              <w:keepLines w:val="false"/>
-              <w:widowControl w:val="false"/>
-              <w:pBdr/>
-              <w:shd w:val="clear" w:fill="auto"/>
-              <w:spacing w:lineRule="auto" w:line="240" w:before="0" w:after="0"/>
-              <w:ind w:left="0" w:right="0" w:hanging="0"/>
-              <w:jc w:val="left"/>
-              <w:rPr/>
-            </w:pPr>
-            <w:r>
-              <w:rPr/>
-            </w:r>
-          </w:p>
-          <w:p>
-            <w:pPr>
-              <w:pStyle w:val="Normal1"/>
-              <w:keepNext w:val="false"/>
-              <w:keepLines w:val="false"/>
-              <w:widowControl w:val="false"/>
-              <w:pBdr/>
+              <w:pStyle w:val="LOnormal"/>
+              <w:keepNext w:val="false"/>
+              <w:keepLines w:val="false"/>
+              <w:widowControl w:val="false"/>
+              <w:shd w:val="clear" w:fill="auto"/>
+              <w:spacing w:lineRule="auto" w:line="240" w:before="0" w:after="0"/>
+              <w:ind w:left="0" w:right="0" w:hanging="0"/>
+              <w:jc w:val="left"/>
+              <w:rPr/>
+            </w:pPr>
+            <w:r>
+              <w:rPr/>
+            </w:r>
+          </w:p>
+          <w:p>
+            <w:pPr>
+              <w:pStyle w:val="LOnormal"/>
+              <w:keepNext w:val="false"/>
+              <w:keepLines w:val="false"/>
+              <w:widowControl w:val="false"/>
               <w:shd w:val="clear" w:fill="auto"/>
               <w:spacing w:lineRule="auto" w:line="240" w:before="0" w:after="0"/>
               <w:ind w:left="0" w:right="0" w:hanging="0"/>
@@ -793,28 +775,26 @@
           </w:p>
           <w:p>
             <w:pPr>
-              <w:pStyle w:val="Normal1"/>
-              <w:keepNext w:val="false"/>
-              <w:keepLines w:val="false"/>
-              <w:widowControl w:val="false"/>
-              <w:pBdr/>
-              <w:shd w:val="clear" w:fill="auto"/>
-              <w:spacing w:lineRule="auto" w:line="240" w:before="0" w:after="0"/>
-              <w:ind w:left="0" w:right="0" w:hanging="0"/>
-              <w:jc w:val="left"/>
-              <w:rPr/>
-            </w:pPr>
-            <w:r>
-              <w:rPr/>
-            </w:r>
-          </w:p>
-          <w:p>
-            <w:pPr>
-              <w:pStyle w:val="Normal1"/>
-              <w:keepNext w:val="false"/>
-              <w:keepLines w:val="false"/>
-              <w:widowControl w:val="false"/>
-              <w:pBdr/>
+              <w:pStyle w:val="LOnormal"/>
+              <w:keepNext w:val="false"/>
+              <w:keepLines w:val="false"/>
+              <w:widowControl w:val="false"/>
+              <w:shd w:val="clear" w:fill="auto"/>
+              <w:spacing w:lineRule="auto" w:line="240" w:before="0" w:after="0"/>
+              <w:ind w:left="0" w:right="0" w:hanging="0"/>
+              <w:jc w:val="left"/>
+              <w:rPr/>
+            </w:pPr>
+            <w:r>
+              <w:rPr/>
+            </w:r>
+          </w:p>
+          <w:p>
+            <w:pPr>
+              <w:pStyle w:val="LOnormal"/>
+              <w:keepNext w:val="false"/>
+              <w:keepLines w:val="false"/>
+              <w:widowControl w:val="false"/>
               <w:shd w:val="clear" w:fill="auto"/>
               <w:spacing w:lineRule="auto" w:line="240" w:before="0" w:after="0"/>
               <w:ind w:left="0" w:right="0" w:hanging="0"/>
@@ -831,7 +811,7 @@
     </w:tbl>
     <w:p>
       <w:pPr>
-        <w:pStyle w:val="Normal1"/>
+        <w:pStyle w:val="LOnormal"/>
         <w:rPr/>
       </w:pPr>
       <w:r>
@@ -943,16 +923,16 @@
     </w:p>
     <w:p>
       <w:pPr>
-        <w:pStyle w:val="Normal1"/>
-        <w:rPr/>
-      </w:pPr>
-      <w:r>
-        <w:rPr/>
-      </w:r>
-    </w:p>
-    <w:p>
-      <w:pPr>
-        <w:pStyle w:val="Normal1"/>
+        <w:pStyle w:val="LOnormal"/>
+        <w:rPr/>
+      </w:pPr>
+      <w:r>
+        <w:rPr/>
+      </w:r>
+    </w:p>
+    <w:p>
+      <w:pPr>
+        <w:pStyle w:val="LOnormal"/>
         <w:rPr>
           <w:b/>
           <w:b/>
@@ -967,16 +947,16 @@
     </w:p>
     <w:p>
       <w:pPr>
-        <w:pStyle w:val="Normal1"/>
-        <w:rPr/>
-      </w:pPr>
-      <w:r>
-        <w:rPr/>
-      </w:r>
-    </w:p>
-    <w:p>
-      <w:pPr>
-        <w:pStyle w:val="Normal1"/>
+        <w:pStyle w:val="LOnormal"/>
+        <w:rPr/>
+      </w:pPr>
+      <w:r>
+        <w:rPr/>
+      </w:r>
+    </w:p>
+    <w:p>
+      <w:pPr>
+        <w:pStyle w:val="LOnormal"/>
         <w:rPr/>
       </w:pPr>
       <w:r>
@@ -986,7 +966,7 @@
     </w:p>
     <w:p>
       <w:pPr>
-        <w:pStyle w:val="Normal1"/>
+        <w:pStyle w:val="LOnormal"/>
         <w:spacing w:lineRule="auto" w:line="240" w:before="240" w:after="240"/>
         <w:rPr/>
       </w:pPr>
@@ -1028,11 +1008,10 @@
           </w:tcPr>
           <w:p>
             <w:pPr>
-              <w:pStyle w:val="Normal1"/>
-              <w:keepNext w:val="false"/>
-              <w:keepLines w:val="false"/>
-              <w:widowControl w:val="false"/>
-              <w:pBdr/>
+              <w:pStyle w:val="LOnormal"/>
+              <w:keepNext w:val="false"/>
+              <w:keepLines w:val="false"/>
+              <w:widowControl w:val="false"/>
               <w:shd w:val="clear" w:fill="auto"/>
               <w:spacing w:lineRule="auto" w:line="240" w:before="0" w:after="0"/>
               <w:ind w:left="0" w:right="0" w:hanging="0"/>
@@ -1049,16 +1028,16 @@
     </w:tbl>
     <w:p>
       <w:pPr>
-        <w:pStyle w:val="Normal1"/>
-        <w:rPr/>
-      </w:pPr>
-      <w:r>
-        <w:rPr/>
-      </w:r>
-    </w:p>
-    <w:p>
-      <w:pPr>
-        <w:pStyle w:val="Normal1"/>
+        <w:pStyle w:val="LOnormal"/>
+        <w:rPr/>
+      </w:pPr>
+      <w:r>
+        <w:rPr/>
+      </w:r>
+    </w:p>
+    <w:p>
+      <w:pPr>
+        <w:pStyle w:val="LOnormal"/>
         <w:rPr>
           <w:b/>
           <w:b/>
@@ -1073,7 +1052,7 @@
     </w:p>
     <w:p>
       <w:pPr>
-        <w:pStyle w:val="Normal1"/>
+        <w:pStyle w:val="LOnormal"/>
         <w:spacing w:lineRule="auto" w:line="240" w:before="240" w:after="240"/>
         <w:rPr/>
       </w:pPr>
@@ -1115,11 +1094,10 @@
           </w:tcPr>
           <w:p>
             <w:pPr>
-              <w:pStyle w:val="Normal1"/>
-              <w:keepNext w:val="false"/>
-              <w:keepLines w:val="false"/>
-              <w:widowControl w:val="false"/>
-              <w:pBdr/>
+              <w:pStyle w:val="LOnormal"/>
+              <w:keepNext w:val="false"/>
+              <w:keepLines w:val="false"/>
+              <w:widowControl w:val="false"/>
               <w:shd w:val="clear" w:fill="auto"/>
               <w:spacing w:lineRule="auto" w:line="240" w:before="0" w:after="0"/>
               <w:ind w:left="0" w:right="0" w:hanging="0"/>
@@ -1133,30 +1111,29 @@
           </w:p>
           <w:p>
             <w:pPr>
-              <w:pStyle w:val="Normal1"/>
-              <w:widowControl w:val="false"/>
-              <w:pBdr/>
-              <w:shd w:val="clear" w:fill="auto"/>
-              <w:spacing w:lineRule="auto" w:line="240" w:before="0" w:after="0"/>
-              <w:ind w:left="0" w:right="0" w:hanging="0"/>
-              <w:jc w:val="left"/>
-              <w:rPr/>
-            </w:pPr>
-            <w:r>
-              <w:rPr/>
-            </w:r>
-          </w:p>
-          <w:p>
-            <w:pPr>
-              <w:pStyle w:val="Normal1"/>
-              <w:widowControl w:val="false"/>
-              <w:pBdr/>
+              <w:pStyle w:val="LOnormal"/>
+              <w:widowControl w:val="false"/>
+              <w:shd w:val="clear" w:fill="auto"/>
+              <w:spacing w:lineRule="auto" w:line="240" w:before="0" w:after="0"/>
+              <w:ind w:left="0" w:right="0" w:hanging="0"/>
+              <w:jc w:val="left"/>
+              <w:rPr/>
+            </w:pPr>
+            <w:r>
+              <w:rPr/>
+            </w:r>
+          </w:p>
+          <w:p>
+            <w:pPr>
+              <w:pStyle w:val="LOnormal"/>
+              <w:widowControl w:val="false"/>
               <w:shd w:val="clear" w:fill="auto"/>
               <w:spacing w:lineRule="auto" w:line="240" w:before="0" w:after="0"/>
               <w:ind w:left="0" w:right="0" w:hanging="0"/>
               <w:jc w:val="left"/>
               <w:rPr>
                 <w:rFonts w:ascii="S hne;ui-sans-serif;system-ui;apple-system;Segoe UI;Roboto;Ubuntu;Cantarell;Noto Sans;sans-serif;Helvetica Neue;Arial;Apple Color Emoji;Segoe UI Emoji;Segoe UI Symbol;Noto Color Emoji" w:hAnsi="S hne;ui-sans-serif;system-ui;apple-system;Segoe UI;Roboto;Ubuntu;Cantarell;Noto Sans;sans-serif;Helvetica Neue;Arial;Apple Color Emoji;Segoe UI Emoji;Segoe UI Symbol;Noto Color Emoji"/>
+                <w:b w:val="false"/>
                 <w:b w:val="false"/>
                 <w:i/>
                 <w:i/>
@@ -1187,28 +1164,26 @@
           </w:p>
           <w:p>
             <w:pPr>
-              <w:pStyle w:val="Normal1"/>
-              <w:keepNext w:val="false"/>
-              <w:keepLines w:val="false"/>
-              <w:widowControl w:val="false"/>
-              <w:pBdr/>
-              <w:shd w:val="clear" w:fill="auto"/>
-              <w:spacing w:lineRule="auto" w:line="240" w:before="0" w:after="0"/>
-              <w:ind w:left="0" w:right="0" w:hanging="0"/>
-              <w:jc w:val="left"/>
-              <w:rPr/>
-            </w:pPr>
-            <w:r>
-              <w:rPr/>
-            </w:r>
-          </w:p>
-          <w:p>
-            <w:pPr>
-              <w:pStyle w:val="Normal1"/>
-              <w:keepNext w:val="false"/>
-              <w:keepLines w:val="false"/>
-              <w:widowControl w:val="false"/>
-              <w:pBdr/>
+              <w:pStyle w:val="LOnormal"/>
+              <w:keepNext w:val="false"/>
+              <w:keepLines w:val="false"/>
+              <w:widowControl w:val="false"/>
+              <w:shd w:val="clear" w:fill="auto"/>
+              <w:spacing w:lineRule="auto" w:line="240" w:before="0" w:after="0"/>
+              <w:ind w:left="0" w:right="0" w:hanging="0"/>
+              <w:jc w:val="left"/>
+              <w:rPr/>
+            </w:pPr>
+            <w:r>
+              <w:rPr/>
+            </w:r>
+          </w:p>
+          <w:p>
+            <w:pPr>
+              <w:pStyle w:val="LOnormal"/>
+              <w:keepNext w:val="false"/>
+              <w:keepLines w:val="false"/>
+              <w:widowControl w:val="false"/>
               <w:shd w:val="clear" w:fill="auto"/>
               <w:spacing w:lineRule="auto" w:line="240" w:before="0" w:after="0"/>
               <w:ind w:left="0" w:right="0" w:hanging="0"/>
@@ -1222,7 +1197,7 @@
           </w:p>
           <w:p>
             <w:pPr>
-              <w:pStyle w:val="Normal1"/>
+              <w:pStyle w:val="LOnormal"/>
               <w:widowControl w:val="false"/>
               <w:spacing w:lineRule="auto" w:line="240"/>
               <w:rPr/>
@@ -1234,11 +1209,10 @@
           </w:p>
           <w:p>
             <w:pPr>
-              <w:pStyle w:val="Normal1"/>
-              <w:keepNext w:val="false"/>
-              <w:keepLines w:val="false"/>
-              <w:widowControl w:val="false"/>
-              <w:pBdr/>
+              <w:pStyle w:val="LOnormal"/>
+              <w:keepNext w:val="false"/>
+              <w:keepLines w:val="false"/>
+              <w:widowControl w:val="false"/>
               <w:shd w:val="clear" w:fill="auto"/>
               <w:spacing w:lineRule="auto" w:line="240" w:before="0" w:after="0"/>
               <w:ind w:left="0" w:right="0" w:hanging="0"/>
@@ -1253,7 +1227,6 @@
             <w:pPr>
               <w:pStyle w:val="TextBody"/>
               <w:widowControl w:val="false"/>
-              <w:pBdr/>
               <w:shd w:val="clear" w:fill="auto"/>
               <w:spacing w:lineRule="auto" w:line="240" w:before="0" w:after="0"/>
               <w:ind w:left="0" w:right="0" w:hanging="0"/>
@@ -1283,6 +1256,7 @@
           <w:p>
             <w:pPr>
               <w:pStyle w:val="TextBody"/>
+              <w:widowControl w:val="false"/>
               <w:pBdr>
                 <w:top w:val="single" w:sz="2" w:space="1" w:color="D9D9E3"/>
                 <w:left w:val="single" w:sz="2" w:space="1" w:color="D9D9E3"/>
@@ -1309,26 +1283,24 @@
           </w:p>
           <w:p>
             <w:pPr>
-              <w:pStyle w:val="Normal1"/>
-              <w:widowControl w:val="false"/>
-              <w:pBdr/>
-              <w:shd w:val="clear" w:fill="auto"/>
-              <w:spacing w:lineRule="auto" w:line="240" w:before="0" w:after="0"/>
-              <w:ind w:left="0" w:right="0" w:hanging="0"/>
-              <w:jc w:val="left"/>
-              <w:rPr/>
-            </w:pPr>
-            <w:r>
-              <w:rPr/>
-            </w:r>
-          </w:p>
-          <w:p>
-            <w:pPr>
-              <w:pStyle w:val="Normal1"/>
-              <w:keepNext w:val="false"/>
-              <w:keepLines w:val="false"/>
-              <w:widowControl w:val="false"/>
-              <w:pBdr/>
+              <w:pStyle w:val="LOnormal"/>
+              <w:widowControl w:val="false"/>
+              <w:shd w:val="clear" w:fill="auto"/>
+              <w:spacing w:lineRule="auto" w:line="240" w:before="0" w:after="0"/>
+              <w:ind w:left="0" w:right="0" w:hanging="0"/>
+              <w:jc w:val="left"/>
+              <w:rPr/>
+            </w:pPr>
+            <w:r>
+              <w:rPr/>
+            </w:r>
+          </w:p>
+          <w:p>
+            <w:pPr>
+              <w:pStyle w:val="LOnormal"/>
+              <w:keepNext w:val="false"/>
+              <w:keepLines w:val="false"/>
+              <w:widowControl w:val="false"/>
               <w:shd w:val="clear" w:fill="auto"/>
               <w:spacing w:lineRule="auto" w:line="240" w:before="0" w:after="0"/>
               <w:ind w:left="0" w:right="0" w:hanging="0"/>
@@ -1342,9 +1314,8 @@
           </w:p>
           <w:p>
             <w:pPr>
-              <w:pStyle w:val="Normal1"/>
-              <w:widowControl w:val="false"/>
-              <w:pBdr/>
+              <w:pStyle w:val="LOnormal"/>
+              <w:widowControl w:val="false"/>
               <w:shd w:val="clear" w:fill="auto"/>
               <w:spacing w:lineRule="auto" w:line="240" w:before="0" w:after="0"/>
               <w:ind w:left="0" w:right="0" w:hanging="0"/>
@@ -1359,7 +1330,6 @@
             <w:pPr>
               <w:pStyle w:val="TextBody"/>
               <w:widowControl w:val="false"/>
-              <w:pBdr/>
               <w:shd w:val="clear" w:fill="auto"/>
               <w:spacing w:lineRule="auto" w:line="240" w:before="0" w:after="0"/>
               <w:ind w:left="0" w:right="0" w:hanging="0"/>
@@ -1389,6 +1359,7 @@
           <w:p>
             <w:pPr>
               <w:pStyle w:val="TextBody"/>
+              <w:widowControl w:val="false"/>
               <w:numPr>
                 <w:ilvl w:val="0"/>
                 <w:numId w:val="2"/>
@@ -1448,6 +1419,7 @@
           <w:p>
             <w:pPr>
               <w:pStyle w:val="TextBody"/>
+              <w:widowControl w:val="false"/>
               <w:pBdr>
                 <w:top w:val="single" w:sz="2" w:space="1" w:color="D9D9E3"/>
                 <w:left w:val="single" w:sz="2" w:space="1" w:color="D9D9E3"/>
@@ -1468,11 +1440,10 @@
           </w:p>
           <w:p>
             <w:pPr>
-              <w:pStyle w:val="Normal1"/>
-              <w:keepNext w:val="false"/>
-              <w:keepLines w:val="false"/>
-              <w:widowControl w:val="false"/>
-              <w:pBdr/>
+              <w:pStyle w:val="LOnormal"/>
+              <w:keepNext w:val="false"/>
+              <w:keepLines w:val="false"/>
+              <w:widowControl w:val="false"/>
               <w:shd w:val="clear" w:fill="auto"/>
               <w:spacing w:lineRule="auto" w:line="240" w:before="0" w:after="0"/>
               <w:ind w:left="0" w:right="0" w:hanging="0"/>
@@ -1489,16 +1460,16 @@
     </w:tbl>
     <w:p>
       <w:pPr>
-        <w:pStyle w:val="Normal1"/>
-        <w:rPr/>
-      </w:pPr>
-      <w:r>
-        <w:rPr/>
-      </w:r>
-    </w:p>
-    <w:p>
-      <w:pPr>
-        <w:pStyle w:val="Normal1"/>
+        <w:pStyle w:val="LOnormal"/>
+        <w:rPr/>
+      </w:pPr>
+      <w:r>
+        <w:rPr/>
+      </w:r>
+    </w:p>
+    <w:p>
+      <w:pPr>
+        <w:pStyle w:val="LOnormal"/>
         <w:rPr>
           <w:b/>
           <w:b/>
@@ -1513,7 +1484,7 @@
     </w:p>
     <w:p>
       <w:pPr>
-        <w:pStyle w:val="Normal1"/>
+        <w:pStyle w:val="LOnormal"/>
         <w:rPr>
           <w:b/>
           <w:b/>
@@ -1527,7 +1498,7 @@
     </w:p>
     <w:p>
       <w:pPr>
-        <w:pStyle w:val="Normal1"/>
+        <w:pStyle w:val="LOnormal"/>
         <w:rPr/>
       </w:pPr>
       <w:r>
@@ -1537,7 +1508,7 @@
     </w:p>
     <w:p>
       <w:pPr>
-        <w:pStyle w:val="Normal1"/>
+        <w:pStyle w:val="LOnormal"/>
         <w:rPr/>
       </w:pPr>
       <w:r>
@@ -1577,11 +1548,10 @@
           </w:tcPr>
           <w:p>
             <w:pPr>
-              <w:pStyle w:val="Normal1"/>
-              <w:keepNext w:val="false"/>
-              <w:keepLines w:val="false"/>
-              <w:widowControl w:val="false"/>
-              <w:pBdr/>
+              <w:pStyle w:val="LOnormal"/>
+              <w:keepNext w:val="false"/>
+              <w:keepLines w:val="false"/>
+              <w:widowControl w:val="false"/>
               <w:shd w:val="clear" w:fill="auto"/>
               <w:spacing w:lineRule="auto" w:line="240" w:before="0" w:after="0"/>
               <w:ind w:left="0" w:right="0" w:hanging="0"/>
@@ -1595,9 +1565,8 @@
           </w:p>
           <w:p>
             <w:pPr>
-              <w:pStyle w:val="Normal1"/>
-              <w:widowControl w:val="false"/>
-              <w:pBdr/>
+              <w:pStyle w:val="LOnormal"/>
+              <w:widowControl w:val="false"/>
               <w:shd w:val="clear" w:fill="auto"/>
               <w:spacing w:lineRule="auto" w:line="240" w:before="0" w:after="0"/>
               <w:ind w:left="0" w:right="0" w:hanging="0"/>
@@ -1612,7 +1581,6 @@
             <w:pPr>
               <w:pStyle w:val="TextBody"/>
               <w:widowControl w:val="false"/>
-              <w:pBdr/>
               <w:shd w:val="clear" w:fill="auto"/>
               <w:spacing w:lineRule="auto" w:line="240" w:before="0" w:after="0"/>
               <w:ind w:left="0" w:right="0" w:hanging="0"/>
@@ -1637,6 +1605,7 @@
           <w:p>
             <w:pPr>
               <w:pStyle w:val="TextBody"/>
+              <w:widowControl w:val="false"/>
               <w:pBdr>
                 <w:top w:val="single" w:sz="2" w:space="1" w:color="D9D9E3"/>
                 <w:left w:val="single" w:sz="2" w:space="1" w:color="D9D9E3"/>
@@ -1652,9 +1621,8 @@
           </w:p>
           <w:p>
             <w:pPr>
-              <w:pStyle w:val="Normal1"/>
-              <w:widowControl w:val="false"/>
-              <w:pBdr/>
+              <w:pStyle w:val="LOnormal"/>
+              <w:widowControl w:val="false"/>
               <w:shd w:val="clear" w:fill="auto"/>
               <w:spacing w:lineRule="auto" w:line="240" w:before="0" w:after="0"/>
               <w:ind w:left="0" w:right="0" w:hanging="0"/>
@@ -1670,16 +1638,16 @@
     </w:tbl>
     <w:p>
       <w:pPr>
-        <w:pStyle w:val="Normal1"/>
-        <w:rPr/>
-      </w:pPr>
-      <w:r>
-        <w:rPr/>
-      </w:r>
-    </w:p>
-    <w:p>
-      <w:pPr>
-        <w:pStyle w:val="Normal1"/>
+        <w:pStyle w:val="LOnormal"/>
+        <w:rPr/>
+      </w:pPr>
+      <w:r>
+        <w:rPr/>
+      </w:r>
+    </w:p>
+    <w:p>
+      <w:pPr>
+        <w:pStyle w:val="LOnormal"/>
         <w:rPr/>
       </w:pPr>
       <w:r>
@@ -1689,7 +1657,7 @@
     </w:p>
     <w:p>
       <w:pPr>
-        <w:pStyle w:val="Normal1"/>
+        <w:pStyle w:val="LOnormal"/>
         <w:rPr/>
       </w:pPr>
       <w:r>
@@ -1699,7 +1667,7 @@
     </w:p>
     <w:p>
       <w:pPr>
-        <w:pStyle w:val="Normal1"/>
+        <w:pStyle w:val="LOnormal"/>
         <w:rPr/>
       </w:pPr>
       <w:r>
@@ -1709,7 +1677,7 @@
     </w:p>
     <w:p>
       <w:pPr>
-        <w:pStyle w:val="Normal1"/>
+        <w:pStyle w:val="LOnormal"/>
         <w:rPr/>
       </w:pPr>
       <w:r>
@@ -1719,7 +1687,7 @@
     </w:p>
     <w:p>
       <w:pPr>
-        <w:pStyle w:val="Normal1"/>
+        <w:pStyle w:val="LOnormal"/>
         <w:rPr/>
       </w:pPr>
       <w:r>
@@ -1733,7 +1701,7 @@
     </w:p>
     <w:p>
       <w:pPr>
-        <w:pStyle w:val="Normal1"/>
+        <w:pStyle w:val="LOnormal"/>
         <w:rPr/>
       </w:pPr>
       <w:r>
@@ -1743,7 +1711,7 @@
     </w:p>
     <w:p>
       <w:pPr>
-        <w:pStyle w:val="Normal1"/>
+        <w:pStyle w:val="LOnormal"/>
         <w:rPr/>
       </w:pPr>
       <w:r>
@@ -1757,7 +1725,7 @@
     </w:p>
     <w:p>
       <w:pPr>
-        <w:pStyle w:val="Normal1"/>
+        <w:pStyle w:val="LOnormal"/>
         <w:ind w:left="720" w:hanging="0"/>
         <w:rPr/>
       </w:pPr>
@@ -1767,16 +1735,16 @@
     </w:p>
     <w:p>
       <w:pPr>
-        <w:pStyle w:val="Normal1"/>
-        <w:rPr/>
-      </w:pPr>
-      <w:r>
-        <w:rPr/>
-      </w:r>
-    </w:p>
-    <w:p>
-      <w:pPr>
-        <w:pStyle w:val="Normal1"/>
+        <w:pStyle w:val="LOnormal"/>
+        <w:rPr/>
+      </w:pPr>
+      <w:r>
+        <w:rPr/>
+      </w:r>
+    </w:p>
+    <w:p>
+      <w:pPr>
+        <w:pStyle w:val="LOnormal"/>
         <w:rPr/>
       </w:pPr>
       <w:r>
@@ -1817,11 +1785,10 @@
           </w:tcPr>
           <w:p>
             <w:pPr>
-              <w:pStyle w:val="Normal1"/>
-              <w:keepNext w:val="false"/>
-              <w:keepLines w:val="false"/>
-              <w:widowControl w:val="false"/>
-              <w:pBdr/>
+              <w:pStyle w:val="LOnormal"/>
+              <w:keepNext w:val="false"/>
+              <w:keepLines w:val="false"/>
+              <w:widowControl w:val="false"/>
               <w:shd w:val="clear" w:fill="auto"/>
               <w:spacing w:lineRule="auto" w:line="240" w:before="0" w:after="0"/>
               <w:ind w:left="0" w:right="0" w:hanging="0"/>
@@ -1838,16 +1805,16 @@
     </w:tbl>
     <w:p>
       <w:pPr>
-        <w:pStyle w:val="Normal1"/>
-        <w:rPr/>
-      </w:pPr>
-      <w:r>
-        <w:rPr/>
-      </w:r>
-    </w:p>
-    <w:p>
-      <w:pPr>
-        <w:pStyle w:val="Normal1"/>
+        <w:pStyle w:val="LOnormal"/>
+        <w:rPr/>
+      </w:pPr>
+      <w:r>
+        <w:rPr/>
+      </w:r>
+    </w:p>
+    <w:p>
+      <w:pPr>
+        <w:pStyle w:val="LOnormal"/>
         <w:rPr>
           <w:b/>
           <w:b/>
@@ -1862,7 +1829,7 @@
     </w:p>
     <w:p>
       <w:pPr>
-        <w:pStyle w:val="Normal1"/>
+        <w:pStyle w:val="LOnormal"/>
         <w:rPr>
           <w:b/>
           <w:b/>
@@ -1909,11 +1876,53 @@
           </w:tcPr>
           <w:p>
             <w:pPr>
-              <w:pStyle w:val="Normal1"/>
-              <w:keepNext w:val="false"/>
-              <w:keepLines w:val="false"/>
-              <w:widowControl w:val="false"/>
-              <w:pBdr/>
+              <w:pStyle w:val="Normal"/>
+              <w:keepNext w:val="false"/>
+              <w:keepLines w:val="false"/>
+              <w:widowControl w:val="false"/>
+              <w:shd w:val="clear" w:fill="auto"/>
+              <w:spacing w:lineRule="auto" w:line="240" w:before="0" w:after="0"/>
+              <w:ind w:left="0" w:right="0" w:hanging="0"/>
+              <w:jc w:val="left"/>
+              <w:rPr>
+                <w:rFonts w:ascii="Arial;sans-serif" w:hAnsi="Arial;sans-serif"/>
+                <w:b w:val="false"/>
+                <w:i w:val="false"/>
+                <w:caps w:val="false"/>
+                <w:smallCaps w:val="false"/>
+                <w:strike w:val="false"/>
+                <w:dstrike w:val="false"/>
+                <w:color w:val="000000"/>
+                <w:sz w:val="22"/>
+                <w:u w:val="none"/>
+                <w:effect w:val="none"/>
+                <w:shd w:fill="auto" w:val="clear"/>
+              </w:rPr>
+            </w:pPr>
+            <w:bookmarkStart w:id="0" w:name="docs-internal-guid-3638002a-7fff-f524-0d"/>
+            <w:bookmarkEnd w:id="0"/>
+            <w:r>
+              <w:rPr>
+                <w:rFonts w:ascii="Arial;sans-serif" w:hAnsi="Arial;sans-serif"/>
+                <w:b w:val="false"/>
+                <w:i w:val="false"/>
+                <w:caps w:val="false"/>
+                <w:smallCaps w:val="false"/>
+                <w:strike w:val="false"/>
+                <w:dstrike w:val="false"/>
+                <w:color w:val="000000"/>
+                <w:sz w:val="22"/>
+                <w:u w:val="none"/>
+                <w:effect w:val="none"/>
+                <w:shd w:fill="auto" w:val="clear"/>
+              </w:rPr>
+              <w:t>sudo micro-ros-agent serial --dev /dev/ttyACM0 baudrate=115200</w:t>
+            </w:r>
+          </w:p>
+          <w:p>
+            <w:pPr>
+              <w:pStyle w:val="LOnormal"/>
+              <w:widowControl w:val="false"/>
               <w:shd w:val="clear" w:fill="auto"/>
               <w:spacing w:lineRule="auto" w:line="240" w:before="0" w:after="0"/>
               <w:ind w:left="0" w:right="0" w:hanging="0"/>
@@ -1930,7 +1939,7 @@
     </w:tbl>
     <w:p>
       <w:pPr>
-        <w:pStyle w:val="Normal1"/>
+        <w:pStyle w:val="LOnormal"/>
         <w:rPr>
           <w:b/>
           <w:b/>
@@ -1944,7 +1953,7 @@
     </w:p>
     <w:p>
       <w:pPr>
-        <w:pStyle w:val="Normal1"/>
+        <w:pStyle w:val="LOnormal"/>
         <w:rPr/>
       </w:pPr>
       <w:r>
@@ -1954,16 +1963,16 @@
     </w:p>
     <w:p>
       <w:pPr>
-        <w:pStyle w:val="Normal1"/>
-        <w:rPr/>
-      </w:pPr>
-      <w:r>
-        <w:rPr/>
-      </w:r>
-    </w:p>
-    <w:p>
-      <w:pPr>
-        <w:pStyle w:val="Normal1"/>
+        <w:pStyle w:val="LOnormal"/>
+        <w:rPr/>
+      </w:pPr>
+      <w:r>
+        <w:rPr/>
+      </w:r>
+    </w:p>
+    <w:p>
+      <w:pPr>
+        <w:pStyle w:val="LOnormal"/>
         <w:rPr/>
       </w:pPr>
       <w:r>
@@ -2376,6 +2385,7 @@
     <w:qFormat/>
     <w:pPr>
       <w:widowControl/>
+      <w:suppressAutoHyphens w:val="true"/>
       <w:bidi w:val="0"/>
       <w:spacing w:lineRule="auto" w:line="276" w:before="0" w:after="0"/>
       <w:jc w:val="left"/>
@@ -2391,8 +2401,8 @@
   </w:style>
   <w:style w:type="paragraph" w:styleId="Heading1">
     <w:name w:val="Heading 1"/>
-    <w:basedOn w:val="Normal1"/>
-    <w:next w:val="Normal1"/>
+    <w:basedOn w:val="LOnormal"/>
+    <w:next w:val="LOnormal"/>
     <w:qFormat/>
     <w:pPr>
       <w:keepNext w:val="true"/>
@@ -2407,8 +2417,8 @@
   </w:style>
   <w:style w:type="paragraph" w:styleId="Heading2">
     <w:name w:val="Heading 2"/>
-    <w:basedOn w:val="Normal1"/>
-    <w:next w:val="Normal1"/>
+    <w:basedOn w:val="LOnormal"/>
+    <w:next w:val="LOnormal"/>
     <w:qFormat/>
     <w:pPr>
       <w:keepNext w:val="true"/>
@@ -2424,8 +2434,8 @@
   </w:style>
   <w:style w:type="paragraph" w:styleId="Heading3">
     <w:name w:val="Heading 3"/>
-    <w:basedOn w:val="Normal1"/>
-    <w:next w:val="Normal1"/>
+    <w:basedOn w:val="LOnormal"/>
+    <w:next w:val="LOnormal"/>
     <w:qFormat/>
     <w:pPr>
       <w:keepNext w:val="true"/>
@@ -2442,8 +2452,8 @@
   </w:style>
   <w:style w:type="paragraph" w:styleId="Heading4">
     <w:name w:val="Heading 4"/>
-    <w:basedOn w:val="Normal1"/>
-    <w:next w:val="Normal1"/>
+    <w:basedOn w:val="LOnormal"/>
+    <w:next w:val="LOnormal"/>
     <w:qFormat/>
     <w:pPr>
       <w:keepNext w:val="true"/>
@@ -2459,8 +2469,8 @@
   </w:style>
   <w:style w:type="paragraph" w:styleId="Heading5">
     <w:name w:val="Heading 5"/>
-    <w:basedOn w:val="Normal1"/>
-    <w:next w:val="Normal1"/>
+    <w:basedOn w:val="LOnormal"/>
+    <w:next w:val="LOnormal"/>
     <w:qFormat/>
     <w:pPr>
       <w:keepNext w:val="true"/>
@@ -2476,8 +2486,8 @@
   </w:style>
   <w:style w:type="paragraph" w:styleId="Heading6">
     <w:name w:val="Heading 6"/>
-    <w:basedOn w:val="Normal1"/>
-    <w:next w:val="Normal1"/>
+    <w:basedOn w:val="LOnormal"/>
+    <w:next w:val="LOnormal"/>
     <w:qFormat/>
     <w:pPr>
       <w:keepNext w:val="true"/>
@@ -2577,11 +2587,12 @@
       <w:rFonts w:cs="Lohit Devanagari"/>
     </w:rPr>
   </w:style>
-  <w:style w:type="paragraph" w:styleId="Normal1" w:default="1">
+  <w:style w:type="paragraph" w:styleId="LOnormal" w:default="1">
     <w:name w:val="LO-normal"/>
     <w:qFormat/>
     <w:pPr>
       <w:widowControl/>
+      <w:suppressAutoHyphens w:val="true"/>
       <w:bidi w:val="0"/>
       <w:spacing w:lineRule="auto" w:line="276" w:before="0" w:after="0"/>
       <w:jc w:val="left"/>
@@ -2597,8 +2608,8 @@
   </w:style>
   <w:style w:type="paragraph" w:styleId="Title">
     <w:name w:val="Title"/>
-    <w:basedOn w:val="Normal1"/>
-    <w:next w:val="Normal1"/>
+    <w:basedOn w:val="LOnormal"/>
+    <w:next w:val="LOnormal"/>
     <w:qFormat/>
     <w:pPr>
       <w:keepNext w:val="true"/>
@@ -2613,8 +2624,8 @@
   </w:style>
   <w:style w:type="paragraph" w:styleId="Subtitle">
     <w:name w:val="Subtitle"/>
-    <w:basedOn w:val="Normal1"/>
-    <w:next w:val="Normal1"/>
+    <w:basedOn w:val="LOnormal"/>
+    <w:next w:val="LOnormal"/>
     <w:qFormat/>
     <w:pPr>
       <w:keepNext w:val="true"/>

</xml_diff>